<commit_message>
second commit I think
</commit_message>
<xml_diff>
--- a/AnnaG_Resume.docx
+++ b/AnnaG_Resume.docx
@@ -28,16 +28,7 @@
           <w:noProof w:val="0"/>
           <w:color w:val="444E55" w:themeColor="text2" w:themeShade="BF"/>
         </w:rPr>
-        <w:t>AnnaM</w:t>
-      </w:r>
-      <w:bookmarkStart w:id="0" w:name="_GoBack"/>
-      <w:bookmarkEnd w:id="0"/>
-      <w:r>
-        <w:rPr>
-          <w:noProof w:val="0"/>
-          <w:color w:val="444E55" w:themeColor="text2" w:themeShade="BF"/>
-        </w:rPr>
-        <w:t>arie Garlin</w:t>
+        <w:t>AnnaMarie Garlin</w:t>
       </w:r>
     </w:p>
     <w:p>
@@ -118,7 +109,13 @@
         <w:rPr>
           <w:rStyle w:val="ColorCapsExpanded"/>
         </w:rPr>
-        <w:t>Web design assistant</w:t>
+        <w:t xml:space="preserve">WebSiTE </w:t>
+      </w:r>
+      <w:r>
+        <w:rPr>
+          <w:rStyle w:val="ColorCapsExpanded"/>
+        </w:rPr>
+        <w:t>assistant</w:t>
       </w:r>
       <w:r>
         <w:rPr>
@@ -142,8 +139,32 @@
         <w:rPr>
           <w:lang w:val="en-US"/>
         </w:rPr>
+        <w:t>CITRIS</w:t>
+      </w:r>
+      <w:r>
+        <w:rPr>
+          <w:lang w:val="en-US"/>
+        </w:rPr>
+        <w:t xml:space="preserve"> and the</w:t>
+      </w:r>
+      <w:r>
+        <w:rPr>
+          <w:lang w:val="en-US"/>
+        </w:rPr>
+        <w:t xml:space="preserve"> </w:t>
+      </w:r>
+      <w:r>
+        <w:rPr>
+          <w:lang w:val="en-US"/>
+        </w:rPr>
         <w:t>Berkeley Energy and Climate Institute</w:t>
       </w:r>
+      <w:r>
+        <w:rPr>
+          <w:lang w:val="en-US"/>
+        </w:rPr>
+        <w:t xml:space="preserve">, </w:t>
+      </w:r>
     </w:p>
     <w:p>
       <w:pPr>
@@ -156,15 +177,112 @@
         <w:rPr>
           <w:lang w:val="en-US"/>
         </w:rPr>
-        <w:t>Editing, maintaining, and designing the website for BECI.</w:t>
-      </w:r>
-    </w:p>
-    <w:p>
-      <w:pPr>
-        <w:rPr>
-          <w:lang w:val="en-US"/>
-        </w:rPr>
-      </w:pPr>
+        <w:t>Fixing bugs in the plugins for the CITRIS</w:t>
+      </w:r>
+      <w:r>
+        <w:rPr>
+          <w:lang w:val="en-US"/>
+        </w:rPr>
+        <w:t xml:space="preserve"> (Center for Information Technology Research in the Interest of Society)</w:t>
+      </w:r>
+      <w:r>
+        <w:rPr>
+          <w:lang w:val="en-US"/>
+        </w:rPr>
+        <w:t xml:space="preserve"> website</w:t>
+      </w:r>
+      <w:r>
+        <w:rPr>
+          <w:lang w:val="en-US"/>
+        </w:rPr>
+        <w:t xml:space="preserve">, </w:t>
+      </w:r>
+      <w:r>
+        <w:rPr>
+          <w:lang w:val="en-US"/>
+        </w:rPr>
+        <w:t>a</w:t>
+      </w:r>
+      <w:r>
+        <w:rPr>
+          <w:lang w:val="en-US"/>
+        </w:rPr>
+        <w:t>nalyzing SiteMap reports</w:t>
+      </w:r>
+      <w:r>
+        <w:rPr>
+          <w:lang w:val="en-US"/>
+        </w:rPr>
+        <w:t>,</w:t>
+      </w:r>
+      <w:r>
+        <w:rPr>
+          <w:lang w:val="en-US"/>
+        </w:rPr>
+        <w:t xml:space="preserve"> and </w:t>
+      </w:r>
+      <w:r>
+        <w:rPr>
+          <w:lang w:val="en-US"/>
+        </w:rPr>
+        <w:t xml:space="preserve">adding features </w:t>
+      </w:r>
+    </w:p>
+    <w:p>
+      <w:pPr>
+        <w:pStyle w:val="ListParagraph"/>
+        <w:rPr>
+          <w:lang w:val="en-US"/>
+        </w:rPr>
+      </w:pPr>
+      <w:r>
+        <w:rPr>
+          <w:lang w:val="en-US"/>
+        </w:rPr>
+        <w:t xml:space="preserve">Editing, maintaining, and </w:t>
+      </w:r>
+      <w:r>
+        <w:rPr>
+          <w:lang w:val="en-US"/>
+        </w:rPr>
+        <w:t>improving accessibility for</w:t>
+      </w:r>
+      <w:r>
+        <w:rPr>
+          <w:lang w:val="en-US"/>
+        </w:rPr>
+        <w:t xml:space="preserve"> the </w:t>
+      </w:r>
+      <w:r>
+        <w:rPr>
+          <w:lang w:val="en-US"/>
+        </w:rPr>
+        <w:t>BECI and CITRIS sites</w:t>
+      </w:r>
+      <w:r>
+        <w:rPr>
+          <w:lang w:val="en-US"/>
+        </w:rPr>
+        <w:t>.</w:t>
+      </w:r>
+      <w:r>
+        <w:rPr>
+          <w:lang w:val="en-US"/>
+        </w:rPr>
+        <w:tab/>
+      </w:r>
+      <w:r>
+        <w:rPr>
+          <w:lang w:val="en-US"/>
+        </w:rPr>
+        <w:tab/>
+      </w:r>
+      <w:r>
+        <w:rPr>
+          <w:lang w:val="en-US"/>
+        </w:rPr>
+        <w:tab/>
+      </w:r>
     </w:p>
     <w:p>
       <w:pPr>
@@ -237,24 +355,6 @@
         <w:rPr>
           <w:lang w:val="en-US"/>
         </w:rPr>
-        <w:t>Responsible for the identifying navigation paradigms, page flows and data layouts, ensuring that all the designs have a consistent look &amp; feel, and follow best practices.</w:t>
-      </w:r>
-    </w:p>
-    <w:p>
-      <w:pPr>
-        <w:pStyle w:val="ListParagraph"/>
-        <w:rPr>
-          <w:rFonts w:ascii="Arial" w:hAnsi="Arial"/>
-          <w:color w:val="222222"/>
-          <w:sz w:val="19"/>
-          <w:szCs w:val="19"/>
-          <w:lang w:val="en-US"/>
-        </w:rPr>
-      </w:pPr>
-      <w:r>
-        <w:rPr>
-          <w:lang w:val="en-US"/>
-        </w:rPr>
         <w:t>Creating and following design guidelines, defining the user interface for new and existing applications, developing storyboards, mockups, and/or prototypes to effectively communicate design ideas.</w:t>
       </w:r>
     </w:p>
@@ -449,30 +549,29 @@
         <w:rPr>
           <w:lang w:val="en-US"/>
         </w:rPr>
-        <w:t xml:space="preserve">Created a version of </w:t>
-      </w:r>
-      <w:proofErr w:type="spellStart"/>
-      <w:r>
-        <w:rPr>
-          <w:lang w:val="en-US"/>
-        </w:rPr>
-        <w:t>Git</w:t>
-      </w:r>
-      <w:proofErr w:type="spellEnd"/>
-      <w:r>
-        <w:rPr>
-          <w:lang w:val="en-US"/>
-        </w:rPr>
-        <w:t xml:space="preserve"> using Java</w:t>
-      </w:r>
-    </w:p>
-    <w:p>
-      <w:pPr>
+        <w:t>Created a version of Git using Java</w:t>
+      </w:r>
+      <w:r>
+        <w:rPr>
+          <w:lang w:val="en-US"/>
+        </w:rPr>
+        <w:t xml:space="preserve"> </w:t>
+      </w:r>
+    </w:p>
+    <w:p>
+      <w:pPr>
+        <w:ind w:left="720" w:hanging="720"/>
         <w:rPr>
           <w:color w:val="FFFFFF" w:themeColor="background1"/>
           <w:lang w:val="en-US"/>
         </w:rPr>
       </w:pPr>
+      <w:r>
+        <w:rPr>
+          <w:lang w:val="en-US"/>
+        </w:rPr>
+        <w:tab/>
+      </w:r>
       <w:r>
         <w:rPr>
           <w:lang w:val="en-US"/>
@@ -504,7 +603,41 @@
         <w:rPr>
           <w:lang w:val="en-US"/>
         </w:rPr>
-        <w:t>Made an autocomplete in Java</w:t>
+        <w:t xml:space="preserve">Made an autocomplete </w:t>
+      </w:r>
+      <w:r>
+        <w:rPr>
+          <w:lang w:val="en-US"/>
+        </w:rPr>
+        <w:t>with</w:t>
+      </w:r>
+      <w:bookmarkStart w:id="0" w:name="_GoBack"/>
+      <w:bookmarkEnd w:id="0"/>
+      <w:r>
+        <w:rPr>
+          <w:lang w:val="en-US"/>
+        </w:rPr>
+        <w:t xml:space="preserve"> Tries and an alphabet sorting   </w:t>
+      </w:r>
+    </w:p>
+    <w:p>
+      <w:pPr>
+        <w:rPr>
+          <w:lang w:val="en-US"/>
+        </w:rPr>
+      </w:pPr>
+      <w:r>
+        <w:rPr>
+          <w:lang w:val="en-US"/>
+        </w:rPr>
+        <w:tab/>
+      </w:r>
+      <w:r>
+        <w:rPr>
+          <w:lang w:val="en-US"/>
+        </w:rPr>
+        <w:tab/>
+        <w:t>algorithm</w:t>
       </w:r>
     </w:p>
     <w:p>
@@ -544,33 +677,11 @@
         </w:rPr>
         <w:t xml:space="preserve"> </w:t>
       </w:r>
-      <w:proofErr w:type="gramStart"/>
-      <w:r>
-        <w:rPr>
-          <w:lang w:val="en-US"/>
-        </w:rPr>
-        <w:t>Created</w:t>
-      </w:r>
-      <w:proofErr w:type="gramEnd"/>
-      <w:r>
-        <w:rPr>
-          <w:lang w:val="en-US"/>
-        </w:rPr>
-        <w:t xml:space="preserve"> another version of </w:t>
-      </w:r>
-      <w:proofErr w:type="spellStart"/>
-      <w:r>
-        <w:rPr>
-          <w:lang w:val="en-US"/>
-        </w:rPr>
-        <w:t>Git</w:t>
-      </w:r>
-      <w:proofErr w:type="spellEnd"/>
-      <w:r>
-        <w:rPr>
-          <w:lang w:val="en-US"/>
-        </w:rPr>
-        <w:t xml:space="preserve"> using C</w:t>
+      <w:r>
+        <w:rPr>
+          <w:lang w:val="en-US"/>
+        </w:rPr>
+        <w:t>Created another version of Git using C</w:t>
       </w:r>
     </w:p>
     <w:p>
@@ -587,6 +698,13 @@
     </w:p>
     <w:p>
       <w:pPr>
+        <w:rPr>
+          <w:lang w:val="en-US"/>
+        </w:rPr>
+      </w:pPr>
+    </w:p>
+    <w:p>
+      <w:pPr>
         <w:pStyle w:val="Heading1"/>
         <w:rPr>
           <w:noProof w:val="0"/>
@@ -661,40 +779,6 @@
         </w:rPr>
         <w:tab/>
         <w:t>computer architecture (machine structures)</w:t>
-      </w:r>
-    </w:p>
-    <w:p>
-      <w:pPr>
-        <w:tabs>
-          <w:tab w:val="clear" w:pos="2160"/>
-        </w:tabs>
-        <w:rPr>
-          <w:rStyle w:val="ColorCapsExpanded"/>
-        </w:rPr>
-      </w:pPr>
-      <w:r>
-        <w:rPr>
-          <w:rStyle w:val="ColorCapsExpanded"/>
-        </w:rPr>
-        <w:tab/>
-        <w:t>data structures</w:t>
-      </w:r>
-    </w:p>
-    <w:p>
-      <w:pPr>
-        <w:tabs>
-          <w:tab w:val="clear" w:pos="2160"/>
-        </w:tabs>
-        <w:rPr>
-          <w:rStyle w:val="ColorCapsExpanded"/>
-        </w:rPr>
-      </w:pPr>
-      <w:r>
-        <w:rPr>
-          <w:rStyle w:val="ColorCapsExpanded"/>
-        </w:rPr>
-        <w:tab/>
-        <w:t>structure and interpretation of computer programs</w:t>
       </w:r>
     </w:p>
     <w:p>
@@ -715,7 +799,13 @@
           <w:rStyle w:val="ColorCapsExpanded"/>
         </w:rPr>
         <w:tab/>
-        <w:t>linear algebra and differential equations</w:t>
+        <w:t>data structures</w:t>
+      </w:r>
+      <w:r>
+        <w:rPr>
+          <w:rStyle w:val="ColorCapsExpanded"/>
+        </w:rPr>
+        <w:t xml:space="preserve"> and algorithms</w:t>
       </w:r>
       <w:r>
         <w:rPr>
@@ -727,6 +817,7 @@
     <w:p>
       <w:pPr>
         <w:pStyle w:val="Heading1"/>
+        <w:spacing w:line="240" w:lineRule="auto"/>
       </w:pPr>
       <w:r>
         <w:t>skills</w:t>
@@ -805,6 +896,11 @@
           <w:rStyle w:val="ColorCapsExpanded"/>
         </w:rPr>
         <w:tab/>
+      </w:r>
+      <w:r>
+        <w:rPr>
+          <w:rStyle w:val="ColorCapsExpanded"/>
+        </w:rPr>
         <w:t>adobe creative cloud</w:t>
       </w:r>
     </w:p>
@@ -837,7 +933,20 @@
         <w:rPr>
           <w:rStyle w:val="ColorCapsExpanded"/>
         </w:rPr>
-        <w:t xml:space="preserve">             html</w:t>
+        <w:t xml:space="preserve">             </w:t>
+      </w:r>
+      <w:r>
+        <w:rPr>
+          <w:rStyle w:val="ColorCapsExpanded"/>
+        </w:rPr>
+        <w:tab/>
+        <w:t xml:space="preserve">SQL             </w:t>
+      </w:r>
+      <w:r>
+        <w:rPr>
+          <w:rStyle w:val="ColorCapsExpanded"/>
+        </w:rPr>
+        <w:t>html</w:t>
       </w:r>
       <w:r>
         <w:rPr>
@@ -1942,6 +2051,7 @@
   <w:style w:type="character" w:default="1" w:styleId="DefaultParagraphFont">
     <w:name w:val="Default Paragraph Font"/>
     <w:uiPriority w:val="1"/>
+    <w:semiHidden/>
     <w:unhideWhenUsed/>
   </w:style>
   <w:style w:type="table" w:default="1" w:styleId="TableNormal">

</xml_diff>